<commit_message>
Revert "Revert "Check fail""
This reverts commit dabaf61f50e218afa116e07038d183e217af7fa7.
</commit_message>
<xml_diff>
--- a/Requerimientos.docx
+++ b/Requerimientos.docx
@@ -1,6 +1,6 @@
 
 <file path=word/document.xml><?xml version="1.0" encoding="utf-8"?>
-<w:document xmlns:wpc="http://schemas.microsoft.com/office/word/2010/wordprocessingCanvas" xmlns:cx="http://schemas.microsoft.com/office/drawing/2014/chartex" xmlns:cx1="http://schemas.microsoft.com/office/drawing/2015/9/8/chartex" xmlns:mc="http://schemas.openxmlformats.org/markup-compatibility/2006" xmlns:o="urn:schemas-microsoft-com:office:office" xmlns:r="http://schemas.openxmlformats.org/officeDocument/2006/relationships" xmlns:m="http://schemas.openxmlformats.org/officeDocument/2006/math" xmlns:v="urn:schemas-microsoft-com:vml" xmlns:wp14="http://schemas.microsoft.com/office/word/2010/wordprocessingDrawing" xmlns:wp="http://schemas.openxmlformats.org/drawingml/2006/wordprocessingDrawing" xmlns:w10="urn:schemas-microsoft-com:office:word" xmlns:w="http://schemas.openxmlformats.org/wordprocessingml/2006/main" xmlns:w14="http://schemas.microsoft.com/office/word/2010/wordml" xmlns:w15="http://schemas.microsoft.com/office/word/2012/wordml" xmlns:w16se="http://schemas.microsoft.com/office/word/2015/wordml/symex" xmlns:wpg="http://schemas.microsoft.com/office/word/2010/wordprocessingGroup" xmlns:wpi="http://schemas.microsoft.com/office/word/2010/wordprocessingInk" xmlns:wne="http://schemas.microsoft.com/office/word/2006/wordml" xmlns:wps="http://schemas.microsoft.com/office/word/2010/wordprocessingShape" mc:Ignorable="w14 w15 w16se wp14">
+<w:document xmlns:wpc="http://schemas.microsoft.com/office/word/2010/wordprocessingCanvas" xmlns:cx="http://schemas.microsoft.com/office/drawing/2014/chartex" xmlns:cx1="http://schemas.microsoft.com/office/drawing/2015/9/8/chartex" xmlns:cx2="http://schemas.microsoft.com/office/drawing/2015/10/21/chartex" xmlns:cx3="http://schemas.microsoft.com/office/drawing/2016/5/9/chartex" xmlns:cx4="http://schemas.microsoft.com/office/drawing/2016/5/10/chartex" xmlns:cx5="http://schemas.microsoft.com/office/drawing/2016/5/11/chartex" xmlns:cx6="http://schemas.microsoft.com/office/drawing/2016/5/12/chartex" xmlns:cx7="http://schemas.microsoft.com/office/drawing/2016/5/13/chartex" xmlns:cx8="http://schemas.microsoft.com/office/drawing/2016/5/14/chartex" xmlns:mc="http://schemas.openxmlformats.org/markup-compatibility/2006" xmlns:aink="http://schemas.microsoft.com/office/drawing/2016/ink" xmlns:am3d="http://schemas.microsoft.com/office/drawing/2017/model3d" xmlns:o="urn:schemas-microsoft-com:office:office" xmlns:r="http://schemas.openxmlformats.org/officeDocument/2006/relationships" xmlns:m="http://schemas.openxmlformats.org/officeDocument/2006/math" xmlns:v="urn:schemas-microsoft-com:vml" xmlns:wp14="http://schemas.microsoft.com/office/word/2010/wordprocessingDrawing" xmlns:wp="http://schemas.openxmlformats.org/drawingml/2006/wordprocessingDrawing" xmlns:w10="urn:schemas-microsoft-com:office:word" xmlns:w="http://schemas.openxmlformats.org/wordprocessingml/2006/main" xmlns:w14="http://schemas.microsoft.com/office/word/2010/wordml" xmlns:w15="http://schemas.microsoft.com/office/word/2012/wordml" xmlns:w16cid="http://schemas.microsoft.com/office/word/2016/wordml/cid" xmlns:w16se="http://schemas.microsoft.com/office/word/2015/wordml/symex" xmlns:wpg="http://schemas.microsoft.com/office/word/2010/wordprocessingGroup" xmlns:wpi="http://schemas.microsoft.com/office/word/2010/wordprocessingInk" xmlns:wne="http://schemas.microsoft.com/office/word/2006/wordml" xmlns:wps="http://schemas.microsoft.com/office/word/2010/wordprocessingShape" mc:Ignorable="w14 w15 w16se w16cid wp14">
   <w:body>
     <w:tbl>
       <w:tblPr>
@@ -371,8 +371,6 @@
       <w:r>
         <w:t>El usuario podrá modificar o eliminar cada posición del juego.</w:t>
       </w:r>
-      <w:bookmarkStart w:id="0" w:name="_GoBack"/>
-      <w:bookmarkEnd w:id="0"/>
     </w:p>
     <w:p>
       <w:pPr>
@@ -464,16 +462,40 @@
         <w:t>Habrá 2 roles: usuario y administrador.</w:t>
       </w:r>
       <w:r>
-        <w:t xml:space="preserve"> El administrador podrá observar todos los juegos creados pero no puede modificarlos ni eliminarlos.</w:t>
-      </w:r>
-      <w:r>
-        <w:t xml:space="preserve"> El administrador puede agregar</w:t>
-      </w:r>
-      <w:r>
+        <w:t xml:space="preserve"> El administrador podrá </w:t>
+      </w:r>
+      <w:r>
+        <w:rPr>
+          <w:highlight w:val="yellow"/>
+        </w:rPr>
+        <w:t>observar</w:t>
+      </w:r>
+      <w:r>
+        <w:t xml:space="preserve"> todos los juegos creados pero no puede modificarlos ni eliminarlos.</w:t>
+      </w:r>
+      <w:r>
+        <w:t xml:space="preserve"> El administrador puede a</w:t>
+      </w:r>
+      <w:r>
+        <w:rPr>
+          <w:highlight w:val="yellow"/>
+        </w:rPr>
+        <w:t>gregar</w:t>
+      </w:r>
+      <w:r>
+        <w:rPr>
+          <w:highlight w:val="yellow"/>
+        </w:rPr>
         <w:t>. Modificar o eliminar</w:t>
       </w:r>
       <w:r>
-        <w:t xml:space="preserve"> usuarios y el usuario puede registrarse por sí mismo</w:t>
+        <w:rPr>
+          <w:highlight w:val="yellow"/>
+        </w:rPr>
+        <w:t xml:space="preserve"> usuarios</w:t>
+      </w:r>
+      <w:r>
+        <w:t xml:space="preserve"> y el usuario puede registrarse por sí mismo</w:t>
       </w:r>
       <w:r>
         <w:t xml:space="preserve"> (puede modificar sus datos pero no eliminar)</w:t>
@@ -492,10 +514,25 @@
         <w:spacing w:after="0"/>
       </w:pPr>
       <w:r>
-        <w:t>Cada usuario podrá crear su propio juego.</w:t>
-      </w:r>
-      <w:r>
-        <w:t xml:space="preserve"> Coloca un cuadro donde desea y establece la función</w:t>
+        <w:t xml:space="preserve">Cada usuario podrá crear su </w:t>
+      </w:r>
+      <w:r>
+        <w:rPr>
+          <w:highlight w:val="yellow"/>
+        </w:rPr>
+        <w:t>propio juego</w:t>
+      </w:r>
+      <w:r>
+        <w:t>.</w:t>
+      </w:r>
+      <w:r>
+        <w:t xml:space="preserve"> Coloca un cuadro donde desea y establece la </w:t>
+      </w:r>
+      <w:r>
+        <w:rPr>
+          <w:highlight w:val="yellow"/>
+        </w:rPr>
+        <w:t>función</w:t>
       </w:r>
       <w:r>
         <w:t xml:space="preserve"> que cumplirá esta posición</w:t>
@@ -514,7 +551,13 @@
         <w:spacing w:after="0"/>
       </w:pPr>
       <w:r>
-        <w:t>Cada usuario escoge una ficha de personaje.</w:t>
+        <w:t xml:space="preserve">Cada usuario escoge una </w:t>
+      </w:r>
+      <w:r>
+        <w:rPr>
+          <w:highlight w:val="yellow"/>
+        </w:rPr>
+        <w:t>ficha de personaje.</w:t>
       </w:r>
     </w:p>
     <w:p>
@@ -530,7 +573,16 @@
         </w:rPr>
       </w:pPr>
       <w:r>
-        <w:t>Los usuarios podrán jugar los juegos creados por otros usuarios.</w:t>
+        <w:t xml:space="preserve">Los usuarios podrán </w:t>
+      </w:r>
+      <w:r>
+        <w:rPr>
+          <w:highlight w:val="yellow"/>
+        </w:rPr>
+        <w:t>jugar los juegos creados por otros usuarios</w:t>
+      </w:r>
+      <w:r>
+        <w:t>.</w:t>
       </w:r>
     </w:p>
     <w:p>
@@ -546,7 +598,43 @@
         </w:rPr>
       </w:pPr>
       <w:r>
-        <w:t>Podrán modificar o eliminar posiciones en el juego e incluso eliminar el juego creado por él.</w:t>
+        <w:t xml:space="preserve">Podrán </w:t>
+      </w:r>
+      <w:r>
+        <w:rPr>
+          <w:highlight w:val="yellow"/>
+        </w:rPr>
+        <w:t>modificar</w:t>
+      </w:r>
+      <w:r>
+        <w:t xml:space="preserve"> o </w:t>
+      </w:r>
+      <w:r>
+        <w:rPr>
+          <w:highlight w:val="yellow"/>
+        </w:rPr>
+        <w:t>eliminar</w:t>
+      </w:r>
+      <w:r>
+        <w:t xml:space="preserve"> </w:t>
+      </w:r>
+      <w:r>
+        <w:rPr>
+          <w:highlight w:val="yellow"/>
+        </w:rPr>
+        <w:t>posiciones</w:t>
+      </w:r>
+      <w:r>
+        <w:t xml:space="preserve"> en el juego e incluso </w:t>
+      </w:r>
+      <w:r>
+        <w:rPr>
+          <w:highlight w:val="yellow"/>
+        </w:rPr>
+        <w:t>eliminar el juego</w:t>
+      </w:r>
+      <w:r>
+        <w:t xml:space="preserve"> creado por él.</w:t>
       </w:r>
     </w:p>
     <w:p>
@@ -580,10 +668,7 @@
         <w:t>.</w:t>
       </w:r>
       <w:r>
-        <w:t xml:space="preserve"> </w:t>
-      </w:r>
-      <w:r>
-        <w:t>Y se debe recorrer de la misma manera que vimos en clase (botón inicio, final, adelante, atrás).</w:t>
+        <w:t xml:space="preserve"> Y se debe recorrer de la misma manera que vimos en clase (botón inicio, final, adelante, atrás).</w:t>
       </w:r>
     </w:p>
     <w:p>
@@ -661,7 +746,13 @@
         <w:spacing w:after="0"/>
       </w:pPr>
       <w:r>
-        <w:t>El administrador tendrá la opción de crear funciones</w:t>
+        <w:t xml:space="preserve">El administrador tendrá la opción de crear </w:t>
+      </w:r>
+      <w:r>
+        <w:rPr>
+          <w:highlight w:val="yellow"/>
+        </w:rPr>
+        <w:t>funciones</w:t>
       </w:r>
       <w:r>
         <w:t>, las cuales serán enlazadas a alguna posición</w:t>
@@ -680,7 +771,16 @@
         <w:spacing w:after="0"/>
       </w:pPr>
       <w:r>
-        <w:t>Una función consiste en algún tipo de beneficio o castigo que estará asociado a cada posición del tablero de juego.</w:t>
+        <w:t xml:space="preserve">Una función consiste en algún tipo de </w:t>
+      </w:r>
+      <w:r>
+        <w:rPr>
+          <w:highlight w:val="yellow"/>
+        </w:rPr>
+        <w:t>beneficio o castigo</w:t>
+      </w:r>
+      <w:r>
+        <w:t xml:space="preserve"> que estará asociado a cada posición del tablero de juego.</w:t>
       </w:r>
       <w:r>
         <w:t xml:space="preserve"> Ejemplo: Devuélvase 2 espacios, adelante 1 espacio, vuelva a la posición de salida, etc.</w:t>
@@ -699,7 +799,16 @@
         </w:rPr>
       </w:pPr>
       <w:r>
-        <w:t>Cada función tendrá asociado un color, esto con el fin de identificar la función de cada posición.</w:t>
+        <w:t xml:space="preserve">Cada función tendrá </w:t>
+      </w:r>
+      <w:r>
+        <w:rPr>
+          <w:highlight w:val="yellow"/>
+        </w:rPr>
+        <w:t>asociado un color</w:t>
+      </w:r>
+      <w:r>
+        <w:t>, esto con el fin de identificar la función de cada posición.</w:t>
       </w:r>
     </w:p>
     <w:p>
@@ -763,10 +872,21 @@
           <w:b/>
         </w:rPr>
       </w:pPr>
-      <w:r>
-        <w:t>El juego tendrá varias fichas creadas por el administrador.</w:t>
-      </w:r>
-    </w:p>
+      <w:bookmarkStart w:id="0" w:name="_GoBack"/>
+      <w:r>
+        <w:t xml:space="preserve">El juego tendrá varias </w:t>
+      </w:r>
+      <w:r>
+        <w:rPr>
+          <w:highlight w:val="yellow"/>
+        </w:rPr>
+        <w:t>fichas creadas por el administrador</w:t>
+      </w:r>
+      <w:r>
+        <w:t>.</w:t>
+      </w:r>
+    </w:p>
+    <w:bookmarkEnd w:id="0"/>
     <w:p>
       <w:pPr>
         <w:pStyle w:val="Prrafodelista"/>
@@ -780,18 +900,42 @@
         </w:rPr>
       </w:pPr>
       <w:r>
-        <w:t>Cada ficha tendrá un color distinto, asociado a los colores de las funciones</w:t>
-      </w:r>
-      <w:r>
-        <w:t xml:space="preserve">. Si una ficha cae en una posición cuyo color es el mismo, el </w:t>
-      </w:r>
-      <w:r>
+        <w:t xml:space="preserve">Cada ficha tendrá un </w:t>
+      </w:r>
+      <w:r>
+        <w:rPr>
+          <w:highlight w:val="yellow"/>
+        </w:rPr>
+        <w:t>color distinto,</w:t>
+      </w:r>
+      <w:r>
+        <w:t xml:space="preserve"> asociado a los colores de las funciones</w:t>
+      </w:r>
+      <w:r>
+        <w:t xml:space="preserve">. Si una ficha cae en una posición </w:t>
+      </w:r>
+      <w:r>
+        <w:rPr>
+          <w:highlight w:val="yellow"/>
+        </w:rPr>
+        <w:t xml:space="preserve">cuyo color es el mismo, el </w:t>
+      </w:r>
+      <w:r>
+        <w:rPr>
+          <w:highlight w:val="yellow"/>
+        </w:rPr>
         <w:t>castigo no se cumple u obtiene doble</w:t>
       </w:r>
       <w:r>
+        <w:rPr>
+          <w:highlight w:val="yellow"/>
+        </w:rPr>
         <w:t xml:space="preserve"> </w:t>
       </w:r>
       <w:r>
+        <w:rPr>
+          <w:highlight w:val="yellow"/>
+        </w:rPr>
         <w:t>bonificación</w:t>
       </w:r>
       <w:r>
@@ -863,7 +1007,13 @@
         <w:spacing w:after="0"/>
       </w:pPr>
       <w:r>
-        <w:t>Cada posición del tablero es creada cuando el usuario da click sobre la pantalla.</w:t>
+        <w:rPr>
+          <w:highlight w:val="yellow"/>
+        </w:rPr>
+        <w:t>Cada posición del tablero</w:t>
+      </w:r>
+      <w:r>
+        <w:t xml:space="preserve"> es creada cuando el usuario da click sobre la pantalla.</w:t>
       </w:r>
     </w:p>
     <w:p>
@@ -876,7 +1026,25 @@
         <w:spacing w:after="0"/>
       </w:pPr>
       <w:r>
-        <w:t>Se establece la función y se coloca el color de acuerdo a la función escogida.</w:t>
+        <w:t xml:space="preserve">Se establece la </w:t>
+      </w:r>
+      <w:r>
+        <w:rPr>
+          <w:highlight w:val="yellow"/>
+        </w:rPr>
+        <w:t>función</w:t>
+      </w:r>
+      <w:r>
+        <w:t xml:space="preserve"> y </w:t>
+      </w:r>
+      <w:r>
+        <w:rPr>
+          <w:highlight w:val="yellow"/>
+        </w:rPr>
+        <w:t>se coloca el color</w:t>
+      </w:r>
+      <w:r>
+        <w:t xml:space="preserve"> de acuerdo a la función escogida.</w:t>
       </w:r>
     </w:p>
     <w:p>
@@ -889,7 +1057,22 @@
         <w:spacing w:after="0"/>
       </w:pPr>
       <w:r>
-        <w:t>Se crea un nodo por cada posición del tablero. Se guarda la posición X e Y.</w:t>
+        <w:rPr>
+          <w:highlight w:val="yellow"/>
+        </w:rPr>
+        <w:t>Se crea un nodo por cada posición del tablero</w:t>
+      </w:r>
+      <w:r>
+        <w:t xml:space="preserve">. Se guarda la </w:t>
+      </w:r>
+      <w:r>
+        <w:rPr>
+          <w:highlight w:val="yellow"/>
+        </w:rPr>
+        <w:t>posición X e Y</w:t>
+      </w:r>
+      <w:r>
+        <w:t>.</w:t>
       </w:r>
     </w:p>
     <w:p>
@@ -3020,7 +3203,7 @@
 </file>
 
 <file path=word/endnotes.xml><?xml version="1.0" encoding="utf-8"?>
-<w:endnotes xmlns:wpc="http://schemas.microsoft.com/office/word/2010/wordprocessingCanvas" xmlns:cx="http://schemas.microsoft.com/office/drawing/2014/chartex" xmlns:cx1="http://schemas.microsoft.com/office/drawing/2015/9/8/chartex" xmlns:mc="http://schemas.openxmlformats.org/markup-compatibility/2006" xmlns:o="urn:schemas-microsoft-com:office:office" xmlns:r="http://schemas.openxmlformats.org/officeDocument/2006/relationships" xmlns:m="http://schemas.openxmlformats.org/officeDocument/2006/math" xmlns:v="urn:schemas-microsoft-com:vml" xmlns:wp14="http://schemas.microsoft.com/office/word/2010/wordprocessingDrawing" xmlns:wp="http://schemas.openxmlformats.org/drawingml/2006/wordprocessingDrawing" xmlns:w10="urn:schemas-microsoft-com:office:word" xmlns:w="http://schemas.openxmlformats.org/wordprocessingml/2006/main" xmlns:w14="http://schemas.microsoft.com/office/word/2010/wordml" xmlns:w15="http://schemas.microsoft.com/office/word/2012/wordml" xmlns:w16se="http://schemas.microsoft.com/office/word/2015/wordml/symex" xmlns:wpg="http://schemas.microsoft.com/office/word/2010/wordprocessingGroup" xmlns:wpi="http://schemas.microsoft.com/office/word/2010/wordprocessingInk" xmlns:wne="http://schemas.microsoft.com/office/word/2006/wordml" xmlns:wps="http://schemas.microsoft.com/office/word/2010/wordprocessingShape" mc:Ignorable="w14 w15 w16se wp14">
+<w:endnotes xmlns:wpc="http://schemas.microsoft.com/office/word/2010/wordprocessingCanvas" xmlns:cx="http://schemas.microsoft.com/office/drawing/2014/chartex" xmlns:cx1="http://schemas.microsoft.com/office/drawing/2015/9/8/chartex" xmlns:cx2="http://schemas.microsoft.com/office/drawing/2015/10/21/chartex" xmlns:cx3="http://schemas.microsoft.com/office/drawing/2016/5/9/chartex" xmlns:cx4="http://schemas.microsoft.com/office/drawing/2016/5/10/chartex" xmlns:cx5="http://schemas.microsoft.com/office/drawing/2016/5/11/chartex" xmlns:cx6="http://schemas.microsoft.com/office/drawing/2016/5/12/chartex" xmlns:cx7="http://schemas.microsoft.com/office/drawing/2016/5/13/chartex" xmlns:cx8="http://schemas.microsoft.com/office/drawing/2016/5/14/chartex" xmlns:mc="http://schemas.openxmlformats.org/markup-compatibility/2006" xmlns:aink="http://schemas.microsoft.com/office/drawing/2016/ink" xmlns:am3d="http://schemas.microsoft.com/office/drawing/2017/model3d" xmlns:o="urn:schemas-microsoft-com:office:office" xmlns:r="http://schemas.openxmlformats.org/officeDocument/2006/relationships" xmlns:m="http://schemas.openxmlformats.org/officeDocument/2006/math" xmlns:v="urn:schemas-microsoft-com:vml" xmlns:wp14="http://schemas.microsoft.com/office/word/2010/wordprocessingDrawing" xmlns:wp="http://schemas.openxmlformats.org/drawingml/2006/wordprocessingDrawing" xmlns:w10="urn:schemas-microsoft-com:office:word" xmlns:w="http://schemas.openxmlformats.org/wordprocessingml/2006/main" xmlns:w14="http://schemas.microsoft.com/office/word/2010/wordml" xmlns:w15="http://schemas.microsoft.com/office/word/2012/wordml" xmlns:w16cid="http://schemas.microsoft.com/office/word/2016/wordml/cid" xmlns:w16se="http://schemas.microsoft.com/office/word/2015/wordml/symex" xmlns:wpg="http://schemas.microsoft.com/office/word/2010/wordprocessingGroup" xmlns:wpi="http://schemas.microsoft.com/office/word/2010/wordprocessingInk" xmlns:wne="http://schemas.microsoft.com/office/word/2006/wordml" xmlns:wps="http://schemas.microsoft.com/office/word/2010/wordprocessingShape" mc:Ignorable="w14 w15 w16se w16cid wp14">
   <w:endnote w:type="separator" w:id="-1">
     <w:p>
       <w:pPr>
@@ -3045,7 +3228,7 @@
 </file>
 
 <file path=word/footnotes.xml><?xml version="1.0" encoding="utf-8"?>
-<w:footnotes xmlns:wpc="http://schemas.microsoft.com/office/word/2010/wordprocessingCanvas" xmlns:cx="http://schemas.microsoft.com/office/drawing/2014/chartex" xmlns:cx1="http://schemas.microsoft.com/office/drawing/2015/9/8/chartex" xmlns:mc="http://schemas.openxmlformats.org/markup-compatibility/2006" xmlns:o="urn:schemas-microsoft-com:office:office" xmlns:r="http://schemas.openxmlformats.org/officeDocument/2006/relationships" xmlns:m="http://schemas.openxmlformats.org/officeDocument/2006/math" xmlns:v="urn:schemas-microsoft-com:vml" xmlns:wp14="http://schemas.microsoft.com/office/word/2010/wordprocessingDrawing" xmlns:wp="http://schemas.openxmlformats.org/drawingml/2006/wordprocessingDrawing" xmlns:w10="urn:schemas-microsoft-com:office:word" xmlns:w="http://schemas.openxmlformats.org/wordprocessingml/2006/main" xmlns:w14="http://schemas.microsoft.com/office/word/2010/wordml" xmlns:w15="http://schemas.microsoft.com/office/word/2012/wordml" xmlns:w16se="http://schemas.microsoft.com/office/word/2015/wordml/symex" xmlns:wpg="http://schemas.microsoft.com/office/word/2010/wordprocessingGroup" xmlns:wpi="http://schemas.microsoft.com/office/word/2010/wordprocessingInk" xmlns:wne="http://schemas.microsoft.com/office/word/2006/wordml" xmlns:wps="http://schemas.microsoft.com/office/word/2010/wordprocessingShape" mc:Ignorable="w14 w15 w16se wp14">
+<w:footnotes xmlns:wpc="http://schemas.microsoft.com/office/word/2010/wordprocessingCanvas" xmlns:cx="http://schemas.microsoft.com/office/drawing/2014/chartex" xmlns:cx1="http://schemas.microsoft.com/office/drawing/2015/9/8/chartex" xmlns:cx2="http://schemas.microsoft.com/office/drawing/2015/10/21/chartex" xmlns:cx3="http://schemas.microsoft.com/office/drawing/2016/5/9/chartex" xmlns:cx4="http://schemas.microsoft.com/office/drawing/2016/5/10/chartex" xmlns:cx5="http://schemas.microsoft.com/office/drawing/2016/5/11/chartex" xmlns:cx6="http://schemas.microsoft.com/office/drawing/2016/5/12/chartex" xmlns:cx7="http://schemas.microsoft.com/office/drawing/2016/5/13/chartex" xmlns:cx8="http://schemas.microsoft.com/office/drawing/2016/5/14/chartex" xmlns:mc="http://schemas.openxmlformats.org/markup-compatibility/2006" xmlns:aink="http://schemas.microsoft.com/office/drawing/2016/ink" xmlns:am3d="http://schemas.microsoft.com/office/drawing/2017/model3d" xmlns:o="urn:schemas-microsoft-com:office:office" xmlns:r="http://schemas.openxmlformats.org/officeDocument/2006/relationships" xmlns:m="http://schemas.openxmlformats.org/officeDocument/2006/math" xmlns:v="urn:schemas-microsoft-com:vml" xmlns:wp14="http://schemas.microsoft.com/office/word/2010/wordprocessingDrawing" xmlns:wp="http://schemas.openxmlformats.org/drawingml/2006/wordprocessingDrawing" xmlns:w10="urn:schemas-microsoft-com:office:word" xmlns:w="http://schemas.openxmlformats.org/wordprocessingml/2006/main" xmlns:w14="http://schemas.microsoft.com/office/word/2010/wordml" xmlns:w15="http://schemas.microsoft.com/office/word/2012/wordml" xmlns:w16cid="http://schemas.microsoft.com/office/word/2016/wordml/cid" xmlns:w16se="http://schemas.microsoft.com/office/word/2015/wordml/symex" xmlns:wpg="http://schemas.microsoft.com/office/word/2010/wordprocessingGroup" xmlns:wpi="http://schemas.microsoft.com/office/word/2010/wordprocessingInk" xmlns:wne="http://schemas.microsoft.com/office/word/2006/wordml" xmlns:wps="http://schemas.microsoft.com/office/word/2010/wordprocessingShape" mc:Ignorable="w14 w15 w16se w16cid wp14">
   <w:footnote w:type="separator" w:id="-1">
     <w:p>
       <w:pPr>
@@ -3070,7 +3253,7 @@
 </file>
 
 <file path=word/numbering.xml><?xml version="1.0" encoding="utf-8"?>
-<w:numbering xmlns:wpc="http://schemas.microsoft.com/office/word/2010/wordprocessingCanvas" xmlns:cx="http://schemas.microsoft.com/office/drawing/2014/chartex" xmlns:cx1="http://schemas.microsoft.com/office/drawing/2015/9/8/chartex" xmlns:mc="http://schemas.openxmlformats.org/markup-compatibility/2006" xmlns:o="urn:schemas-microsoft-com:office:office" xmlns:r="http://schemas.openxmlformats.org/officeDocument/2006/relationships" xmlns:m="http://schemas.openxmlformats.org/officeDocument/2006/math" xmlns:v="urn:schemas-microsoft-com:vml" xmlns:wp14="http://schemas.microsoft.com/office/word/2010/wordprocessingDrawing" xmlns:wp="http://schemas.openxmlformats.org/drawingml/2006/wordprocessingDrawing" xmlns:w10="urn:schemas-microsoft-com:office:word" xmlns:w="http://schemas.openxmlformats.org/wordprocessingml/2006/main" xmlns:w14="http://schemas.microsoft.com/office/word/2010/wordml" xmlns:w15="http://schemas.microsoft.com/office/word/2012/wordml" xmlns:w16se="http://schemas.microsoft.com/office/word/2015/wordml/symex" xmlns:wpg="http://schemas.microsoft.com/office/word/2010/wordprocessingGroup" xmlns:wpi="http://schemas.microsoft.com/office/word/2010/wordprocessingInk" xmlns:wne="http://schemas.microsoft.com/office/word/2006/wordml" xmlns:wps="http://schemas.microsoft.com/office/word/2010/wordprocessingShape" mc:Ignorable="w14 w15 w16se wp14">
+<w:numbering xmlns:wpc="http://schemas.microsoft.com/office/word/2010/wordprocessingCanvas" xmlns:cx="http://schemas.microsoft.com/office/drawing/2014/chartex" xmlns:cx1="http://schemas.microsoft.com/office/drawing/2015/9/8/chartex" xmlns:cx2="http://schemas.microsoft.com/office/drawing/2015/10/21/chartex" xmlns:cx3="http://schemas.microsoft.com/office/drawing/2016/5/9/chartex" xmlns:cx4="http://schemas.microsoft.com/office/drawing/2016/5/10/chartex" xmlns:cx5="http://schemas.microsoft.com/office/drawing/2016/5/11/chartex" xmlns:cx6="http://schemas.microsoft.com/office/drawing/2016/5/12/chartex" xmlns:cx7="http://schemas.microsoft.com/office/drawing/2016/5/13/chartex" xmlns:cx8="http://schemas.microsoft.com/office/drawing/2016/5/14/chartex" xmlns:mc="http://schemas.openxmlformats.org/markup-compatibility/2006" xmlns:aink="http://schemas.microsoft.com/office/drawing/2016/ink" xmlns:am3d="http://schemas.microsoft.com/office/drawing/2017/model3d" xmlns:o="urn:schemas-microsoft-com:office:office" xmlns:r="http://schemas.openxmlformats.org/officeDocument/2006/relationships" xmlns:m="http://schemas.openxmlformats.org/officeDocument/2006/math" xmlns:v="urn:schemas-microsoft-com:vml" xmlns:wp14="http://schemas.microsoft.com/office/word/2010/wordprocessingDrawing" xmlns:wp="http://schemas.openxmlformats.org/drawingml/2006/wordprocessingDrawing" xmlns:w10="urn:schemas-microsoft-com:office:word" xmlns:w="http://schemas.openxmlformats.org/wordprocessingml/2006/main" xmlns:w14="http://schemas.microsoft.com/office/word/2010/wordml" xmlns:w15="http://schemas.microsoft.com/office/word/2012/wordml" xmlns:w16cid="http://schemas.microsoft.com/office/word/2016/wordml/cid" xmlns:w16se="http://schemas.microsoft.com/office/word/2015/wordml/symex" xmlns:wpg="http://schemas.microsoft.com/office/word/2010/wordprocessingGroup" xmlns:wpi="http://schemas.microsoft.com/office/word/2010/wordprocessingInk" xmlns:wne="http://schemas.microsoft.com/office/word/2006/wordml" xmlns:wps="http://schemas.microsoft.com/office/word/2010/wordprocessingShape" mc:Ignorable="w14 w15 w16se w16cid wp14">
   <w:abstractNum w:abstractNumId="0" w15:restartNumberingAfterBreak="0">
     <w:nsid w:val="065E7B54"/>
     <w:multiLevelType w:val="hybridMultilevel"/>
@@ -8039,7 +8222,7 @@
 </file>
 
 <file path=word/styles.xml><?xml version="1.0" encoding="utf-8"?>
-<w:styles xmlns:mc="http://schemas.openxmlformats.org/markup-compatibility/2006" xmlns:r="http://schemas.openxmlformats.org/officeDocument/2006/relationships" xmlns:w="http://schemas.openxmlformats.org/wordprocessingml/2006/main" xmlns:w14="http://schemas.microsoft.com/office/word/2010/wordml" xmlns:w15="http://schemas.microsoft.com/office/word/2012/wordml" xmlns:w16se="http://schemas.microsoft.com/office/word/2015/wordml/symex" mc:Ignorable="w14 w15 w16se">
+<w:styles xmlns:mc="http://schemas.openxmlformats.org/markup-compatibility/2006" xmlns:r="http://schemas.openxmlformats.org/officeDocument/2006/relationships" xmlns:w="http://schemas.openxmlformats.org/wordprocessingml/2006/main" xmlns:w14="http://schemas.microsoft.com/office/word/2010/wordml" xmlns:w15="http://schemas.microsoft.com/office/word/2012/wordml" xmlns:w16cid="http://schemas.microsoft.com/office/word/2016/wordml/cid" xmlns:w16se="http://schemas.microsoft.com/office/word/2015/wordml/symex" mc:Ignorable="w14 w15 w16se w16cid">
   <w:docDefaults>
     <w:rPrDefault>
       <w:rPr>
@@ -8055,7 +8238,7 @@
       </w:pPr>
     </w:pPrDefault>
   </w:docDefaults>
-  <w:latentStyles w:defLockedState="0" w:defUIPriority="99" w:defSemiHidden="0" w:defUnhideWhenUsed="0" w:defQFormat="0" w:count="371">
+  <w:latentStyles w:defLockedState="0" w:defUIPriority="99" w:defSemiHidden="0" w:defUnhideWhenUsed="0" w:defQFormat="0" w:count="375">
     <w:lsdException w:name="Normal" w:uiPriority="0" w:qFormat="1"/>
     <w:lsdException w:name="heading 1" w:uiPriority="9" w:qFormat="1"/>
     <w:lsdException w:name="heading 2" w:semiHidden="1" w:uiPriority="9" w:unhideWhenUsed="1" w:qFormat="1"/>
@@ -8161,7 +8344,6 @@
     <w:lsdException w:name="HTML Sample" w:semiHidden="1" w:unhideWhenUsed="1"/>
     <w:lsdException w:name="HTML Typewriter" w:semiHidden="1" w:unhideWhenUsed="1"/>
     <w:lsdException w:name="HTML Variable" w:semiHidden="1" w:unhideWhenUsed="1"/>
-    <w:lsdException w:name="Normal Table" w:semiHidden="1" w:unhideWhenUsed="1"/>
     <w:lsdException w:name="annotation subject" w:semiHidden="1" w:unhideWhenUsed="1"/>
     <w:lsdException w:name="No List" w:semiHidden="1" w:unhideWhenUsed="1"/>
     <w:lsdException w:name="Outline List 1" w:semiHidden="1" w:unhideWhenUsed="1"/>
@@ -8205,10 +8387,8 @@
     <w:lsdException w:name="Table Elegant" w:semiHidden="1" w:unhideWhenUsed="1"/>
     <w:lsdException w:name="Table Professional" w:semiHidden="1" w:unhideWhenUsed="1"/>
     <w:lsdException w:name="Table Subtle 1" w:semiHidden="1" w:unhideWhenUsed="1"/>
-    <w:lsdException w:name="Table Subtle 2" w:semiHidden="1" w:unhideWhenUsed="1"/>
     <w:lsdException w:name="Table Web 1" w:semiHidden="1" w:unhideWhenUsed="1"/>
     <w:lsdException w:name="Table Web 2" w:semiHidden="1" w:unhideWhenUsed="1"/>
-    <w:lsdException w:name="Table Web 3" w:semiHidden="1" w:unhideWhenUsed="1"/>
     <w:lsdException w:name="Balloon Text" w:semiHidden="1" w:unhideWhenUsed="1"/>
     <w:lsdException w:name="Table Grid" w:uiPriority="39"/>
     <w:lsdException w:name="Table Theme" w:semiHidden="1" w:unhideWhenUsed="1"/>
@@ -8427,6 +8607,10 @@
     <w:lsdException w:name="List Table 5 Dark Accent 6" w:uiPriority="50"/>
     <w:lsdException w:name="List Table 6 Colorful Accent 6" w:uiPriority="51"/>
     <w:lsdException w:name="List Table 7 Colorful Accent 6" w:uiPriority="52"/>
+    <w:lsdException w:name="Mention" w:semiHidden="1" w:unhideWhenUsed="1"/>
+    <w:lsdException w:name="Smart Hyperlink" w:semiHidden="1" w:unhideWhenUsed="1"/>
+    <w:lsdException w:name="Hashtag" w:semiHidden="1" w:unhideWhenUsed="1"/>
+    <w:lsdException w:name="Unresolved Mention" w:semiHidden="1" w:unhideWhenUsed="1"/>
   </w:latentStyles>
   <w:style w:type="paragraph" w:default="1" w:styleId="Normal">
     <w:name w:val="Normal"/>

</xml_diff>